<commit_message>
post-review 09/19, bonus not complete
</commit_message>
<xml_diff>
--- a/README.md.docx
+++ b/README.md.docx
@@ -233,30 +233,16 @@
         <w:rPr>
           <w:rFonts w:ascii="Courier New" w:hAnsi="Courier New" w:cs="Courier New"/>
         </w:rPr>
-        <w:t xml:space="preserve">. Hint: You're likely to get a #DIV/0 error here. First, try and understand what might </w:t>
-      </w:r>
-      <w:proofErr w:type="gramStart"/>
-      <w:r>
-        <w:rPr>
-          <w:rFonts w:ascii="Courier New" w:hAnsi="Courier New" w:cs="Courier New"/>
-        </w:rPr>
-        <w:t>be leading</w:t>
-      </w:r>
-      <w:proofErr w:type="gramEnd"/>
-      <w:r>
-        <w:rPr>
-          <w:rFonts w:ascii="Courier New" w:hAnsi="Courier New" w:cs="Courier New"/>
-        </w:rPr>
-        <w:t xml:space="preserve"> to this error. Then correct the problem by using IFERROR or some other logical function in your percent difference column.</w:t>
-      </w:r>
-    </w:p>
-    <w:p>
-      <w:pPr>
-        <w:pStyle w:val="PlainText"/>
-        <w:rPr>
-          <w:rFonts w:ascii="Courier New" w:hAnsi="Courier New" w:cs="Courier New"/>
-        </w:rPr>
-      </w:pPr>
+        <w:t>. Hint: You're likely to get a #DIV/0 error here. First, try and understand what might be leading to this error. Then correct the problem by using IFERROR or some other logical function in your percent difference column.</w:t>
+      </w:r>
+    </w:p>
+    <w:p>
+      <w:pPr>
+        <w:pStyle w:val="ListBullet"/>
+      </w:pPr>
+      <w:r>
+        <w:t>Can use =IF(budget_column=”N/A”),RANK.EQ()</w:t>
+      </w:r>
     </w:p>
     <w:p>
       <w:pPr>
@@ -339,6 +325,14 @@
           <w:rFonts w:ascii="Courier New" w:hAnsi="Courier New" w:cs="Courier New"/>
         </w:rPr>
       </w:pPr>
+    </w:p>
+    <w:p>
+      <w:pPr>
+        <w:pStyle w:val="PlainText"/>
+        <w:rPr>
+          <w:rFonts w:ascii="Courier New" w:hAnsi="Courier New" w:cs="Courier New"/>
+        </w:rPr>
+      </w:pPr>
       <w:r>
         <w:rPr>
           <w:rFonts w:ascii="Courier New" w:hAnsi="Courier New" w:cs="Courier New"/>
@@ -378,21 +372,7 @@
         <w:rPr>
           <w:rFonts w:ascii="Courier New" w:hAnsi="Courier New" w:cs="Courier New"/>
         </w:rPr>
-        <w:t xml:space="preserve">5. Repeat one more </w:t>
-      </w:r>
-      <w:proofErr w:type="gramStart"/>
-      <w:r>
-        <w:rPr>
-          <w:rFonts w:ascii="Courier New" w:hAnsi="Courier New" w:cs="Courier New"/>
-        </w:rPr>
-        <w:t>time, but</w:t>
-      </w:r>
-      <w:proofErr w:type="gramEnd"/>
-      <w:r>
-        <w:rPr>
-          <w:rFonts w:ascii="Courier New" w:hAnsi="Courier New" w:cs="Courier New"/>
-        </w:rPr>
-        <w:t xml:space="preserve"> use </w:t>
+        <w:t xml:space="preserve">5. Repeat one more time, but use </w:t>
       </w:r>
       <w:r>
         <w:rPr>
@@ -420,28 +400,15 @@
       <w:pPr>
         <w:pStyle w:val="PlainText"/>
         <w:rPr>
-          <w:rFonts w:ascii="Courier New" w:hAnsi="Courier New" w:cs="Courier New"/>
-        </w:rPr>
-      </w:pPr>
-      <w:r>
-        <w:rPr>
-          <w:rFonts w:ascii="Courier New" w:hAnsi="Courier New" w:cs="Courier New"/>
-        </w:rPr>
-        <w:t xml:space="preserve">6. Use Data Validation in cell B87 </w:t>
-      </w:r>
-      <w:proofErr w:type="gramStart"/>
-      <w:r>
-        <w:rPr>
-          <w:rFonts w:ascii="Courier New" w:hAnsi="Courier New" w:cs="Courier New"/>
-        </w:rPr>
-        <w:t>in order to</w:t>
-      </w:r>
-      <w:proofErr w:type="gramEnd"/>
-      <w:r>
-        <w:rPr>
-          <w:rFonts w:ascii="Courier New" w:hAnsi="Courier New" w:cs="Courier New"/>
-        </w:rPr>
-        <w:t xml:space="preserve"> create a dropdown where a department can be chosen. Then use </w:t>
+          <w:rStyle w:val="Hyperlink"/>
+          <w:rFonts w:ascii="Courier New" w:hAnsi="Courier New" w:cs="Courier New"/>
+        </w:rPr>
+      </w:pPr>
+      <w:r>
+        <w:rPr>
+          <w:rFonts w:ascii="Courier New" w:hAnsi="Courier New" w:cs="Courier New"/>
+        </w:rPr>
+        <w:t xml:space="preserve">6. Use Data Validation in cell B87 in order to create a dropdown where a department can be chosen. Then use </w:t>
       </w:r>
       <w:r>
         <w:rPr>
@@ -454,21 +421,7 @@
         <w:rPr>
           <w:rFonts w:ascii="Courier New" w:hAnsi="Courier New" w:cs="Courier New"/>
         </w:rPr>
-        <w:t xml:space="preserve"> </w:t>
-      </w:r>
-      <w:proofErr w:type="gramStart"/>
-      <w:r>
-        <w:rPr>
-          <w:rFonts w:ascii="Courier New" w:hAnsi="Courier New" w:cs="Courier New"/>
-        </w:rPr>
-        <w:t>in order to</w:t>
-      </w:r>
-      <w:proofErr w:type="gramEnd"/>
-      <w:r>
-        <w:rPr>
-          <w:rFonts w:ascii="Courier New" w:hAnsi="Courier New" w:cs="Courier New"/>
-        </w:rPr>
-        <w:t xml:space="preserve"> fill in the table to retrieve the </w:t>
+        <w:t xml:space="preserve"> in order to fill in the table to retrieve the </w:t>
       </w:r>
       <w:r>
         <w:rPr>
@@ -509,25 +462,200 @@
         </w:rPr>
         <w:t xml:space="preserve"> to display the results. You can read about using data validation to create a drop-down list here: </w:t>
       </w:r>
-      <w:hyperlink r:id="rId8" w:history="1">
+      <w:hyperlink r:id="rId9" w:history="1">
         <w:r>
           <w:rPr>
             <w:rStyle w:val="Hyperlink"/>
             <w:rFonts w:ascii="Courier New" w:hAnsi="Courier New" w:cs="Courier New"/>
           </w:rPr>
-          <w:t>https://support.microsoft.co</w:t>
-        </w:r>
-        <w:r>
-          <w:rPr>
-            <w:rStyle w:val="Hyperlink"/>
-            <w:rFonts w:ascii="Courier New" w:hAnsi="Courier New" w:cs="Courier New"/>
-          </w:rPr>
-          <w:t>m/en-us/office/create-a-drop-down-list-7693307a-59ef-400a-b769-c5402dce407b</w:t>
+          <w:t>https://support.microsoft.com/en-us/office/create-a-drop-down-list-7693307a-59ef-400a-b769-c5402dce407b</w:t>
         </w:r>
       </w:hyperlink>
     </w:p>
     <w:p>
       <w:pPr>
+        <w:pStyle w:val="ListBullet"/>
+        <w:rPr>
+          <w:rStyle w:val="Hyperlink"/>
+          <w:rFonts w:ascii="Courier New" w:hAnsi="Courier New" w:cs="Courier New"/>
+          <w:color w:val="auto"/>
+          <w:u w:val="none"/>
+        </w:rPr>
+      </w:pPr>
+      <w:r>
+        <w:rPr>
+          <w:rStyle w:val="Hyperlink"/>
+          <w:rFonts w:ascii="Courier New" w:hAnsi="Courier New" w:cs="Courier New"/>
+          <w:color w:val="auto"/>
+          <w:u w:val="none"/>
+        </w:rPr>
+        <w:t>Data Validation:</w:t>
+      </w:r>
+    </w:p>
+    <w:p>
+      <w:pPr>
+        <w:pStyle w:val="ListBullet"/>
+        <w:tabs>
+          <w:tab w:val="clear" w:pos="360"/>
+          <w:tab w:val="num" w:pos="720"/>
+        </w:tabs>
+        <w:ind w:left="720"/>
+        <w:rPr>
+          <w:rFonts w:ascii="Courier New" w:hAnsi="Courier New" w:cs="Courier New"/>
+        </w:rPr>
+      </w:pPr>
+      <w:r>
+        <w:rPr>
+          <w:rFonts w:ascii="Courier New" w:hAnsi="Courier New" w:cs="Courier New"/>
+        </w:rPr>
+        <w:t>Formula Visibility Error:</w:t>
+      </w:r>
+    </w:p>
+    <w:p>
+      <w:pPr>
+        <w:pStyle w:val="ListBullet"/>
+        <w:tabs>
+          <w:tab w:val="clear" w:pos="360"/>
+          <w:tab w:val="num" w:pos="1080"/>
+        </w:tabs>
+        <w:ind w:left="1080"/>
+        <w:rPr>
+          <w:rStyle w:val="Hyperlink"/>
+          <w:rFonts w:ascii="Courier New" w:hAnsi="Courier New" w:cs="Courier New"/>
+          <w:color w:val="auto"/>
+          <w:u w:val="none"/>
+        </w:rPr>
+      </w:pPr>
+      <w:r>
+        <w:rPr>
+          <w:rFonts w:ascii="Courier New" w:hAnsi="Courier New" w:cs="Courier New"/>
+        </w:rPr>
+        <w:t>IFERROR(formula,"Select Department")</w:t>
+      </w:r>
+    </w:p>
+    <w:p>
+      <w:pPr>
+        <w:pStyle w:val="ListBullet"/>
+      </w:pPr>
+      <w:bookmarkStart w:id="1" w:name="_Hlk177664551"/>
+      <w:r>
+        <w:t>=INDEX(</w:t>
+      </w:r>
+      <w:r>
+        <w:rPr>
+          <w:i/>
+          <w:iCs/>
+        </w:rPr>
+        <w:t>entire table</w:t>
+      </w:r>
+      <w:r>
+        <w:rPr>
+          <w:i/>
+          <w:iCs/>
+        </w:rPr>
+        <w:t xml:space="preserve"> array</w:t>
+      </w:r>
+      <w:r>
+        <w:t>, MATCH(</w:t>
+      </w:r>
+      <w:r>
+        <w:t>a</w:t>
+      </w:r>
+      <w:r>
+        <w:rPr>
+          <w:i/>
+          <w:iCs/>
+        </w:rPr>
+        <w:t>bs ref for dropdown, dept column, match_type</w:t>
+      </w:r>
+      <w:r>
+        <w:t>), MATCH(</w:t>
+      </w:r>
+      <w:r>
+        <w:rPr>
+          <w:i/>
+          <w:iCs/>
+        </w:rPr>
+        <w:t xml:space="preserve">partial abs </w:t>
+      </w:r>
+      <w:r>
+        <w:rPr>
+          <w:i/>
+          <w:iCs/>
+        </w:rPr>
+        <w:t>cell ref for FY</w:t>
+      </w:r>
+      <w:r>
+        <w:t xml:space="preserve"> </w:t>
+      </w:r>
+      <w:r>
+        <w:rPr>
+          <w:highlight w:val="yellow"/>
+        </w:rPr>
+        <w:t>&amp;”_”&amp;</w:t>
+      </w:r>
+      <w:r>
+        <w:t xml:space="preserve"> </w:t>
+      </w:r>
+      <w:r>
+        <w:rPr>
+          <w:i/>
+          <w:iCs/>
+        </w:rPr>
+        <w:t>abs cell ref for Budget</w:t>
+      </w:r>
+      <w:r>
+        <w:rPr>
+          <w:i/>
+          <w:iCs/>
+        </w:rPr>
+        <w:t>, dept column names, match_type))</w:t>
+      </w:r>
+    </w:p>
+    <w:bookmarkEnd w:id="1"/>
+    <w:p>
+      <w:pPr>
+        <w:pStyle w:val="ListBullet"/>
+        <w:tabs>
+          <w:tab w:val="clear" w:pos="360"/>
+          <w:tab w:val="num" w:pos="720"/>
+        </w:tabs>
+        <w:ind w:left="720"/>
+      </w:pPr>
+      <w:r>
+        <w:t>=INDEX(A1:P52, MATCH(</w:t>
+      </w:r>
+    </w:p>
+    <w:p>
+      <w:pPr>
+        <w:pStyle w:val="ListBullet"/>
+      </w:pPr>
+      <w:r>
+        <w:lastRenderedPageBreak/>
+        <w:t>=INDEX(entire table array, MATCH(abs ref for dropdown, dept column, match_type), MATCH(</w:t>
+      </w:r>
+      <w:r>
+        <w:t>relative</w:t>
+      </w:r>
+      <w:r>
+        <w:t xml:space="preserve"> cell ref for FY, dept column names, match_type))</w:t>
+      </w:r>
+    </w:p>
+    <w:p>
+      <w:pPr>
+        <w:pStyle w:val="ListBullet"/>
+        <w:tabs>
+          <w:tab w:val="clear" w:pos="360"/>
+          <w:tab w:val="num" w:pos="720"/>
+        </w:tabs>
+        <w:ind w:left="720"/>
+      </w:pPr>
+      <w:r>
+        <w:t>Create cells in consecutive order by row “FY17,” “FY18,” “FY19”</w:t>
+      </w:r>
+    </w:p>
+    <w:p>
+      <w:pPr>
         <w:pStyle w:val="PlainText"/>
         <w:rPr>
           <w:rFonts w:ascii="Courier New" w:hAnsi="Courier New" w:cs="Courier New"/>
@@ -641,7 +769,33 @@
         <w:rPr>
           <w:rFonts w:ascii="Courier New" w:hAnsi="Courier New" w:cs="Courier New"/>
         </w:rPr>
-        <w:t xml:space="preserve"> to find, for each financial year, the three highest ranked departments in terms of the percentage below budget their actual spending was. Bonus: </w:t>
+        <w:t xml:space="preserve"> to find, for each financial year, the </w:t>
+      </w:r>
+      <w:r>
+        <w:rPr>
+          <w:rFonts w:ascii="Courier New" w:hAnsi="Courier New" w:cs="Courier New"/>
+          <w:highlight w:val="yellow"/>
+        </w:rPr>
+        <w:t>three highest ranked departments</w:t>
+      </w:r>
+      <w:r>
+        <w:rPr>
+          <w:rFonts w:ascii="Courier New" w:hAnsi="Courier New" w:cs="Courier New"/>
+        </w:rPr>
+        <w:t xml:space="preserve"> in terms of the </w:t>
+      </w:r>
+      <w:r>
+        <w:rPr>
+          <w:rFonts w:ascii="Courier New" w:hAnsi="Courier New" w:cs="Courier New"/>
+          <w:highlight w:val="yellow"/>
+        </w:rPr>
+        <w:t>percentage below budget their actual spending</w:t>
+      </w:r>
+      <w:r>
+        <w:rPr>
+          <w:rFonts w:ascii="Courier New" w:hAnsi="Courier New" w:cs="Courier New"/>
+        </w:rPr>
+        <w:t xml:space="preserve"> was. Bonus: </w:t>
       </w:r>
       <w:r>
         <w:rPr>
@@ -654,85 +808,43 @@
         <w:rPr>
           <w:rFonts w:ascii="Courier New" w:hAnsi="Courier New" w:cs="Courier New"/>
         </w:rPr>
-        <w:t xml:space="preserve"> </w:t>
-      </w:r>
-      <w:proofErr w:type="gramStart"/>
-      <w:r>
-        <w:rPr>
-          <w:rFonts w:ascii="Courier New" w:hAnsi="Courier New" w:cs="Courier New"/>
-        </w:rPr>
-        <w:t>in order to</w:t>
-      </w:r>
-      <w:proofErr w:type="gramEnd"/>
-      <w:r>
-        <w:rPr>
-          <w:rFonts w:ascii="Courier New" w:hAnsi="Courier New" w:cs="Courier New"/>
-        </w:rPr>
-        <w:t xml:space="preserve"> write two </w:t>
-      </w:r>
-    </w:p>
-    <w:p>
-      <w:pPr>
-        <w:pStyle w:val="PlainText"/>
-        <w:rPr>
-          <w:rFonts w:ascii="Courier New" w:hAnsi="Courier New" w:cs="Courier New"/>
-        </w:rPr>
-      </w:pPr>
-      <w:r>
-        <w:rPr>
-          <w:rFonts w:ascii="Courier New" w:hAnsi="Courier New" w:cs="Courier New"/>
-        </w:rPr>
-        <w:t xml:space="preserve">formulas that can be copied and pasted to </w:t>
-      </w:r>
-      <w:proofErr w:type="gramStart"/>
-      <w:r>
-        <w:rPr>
-          <w:rFonts w:ascii="Courier New" w:hAnsi="Courier New" w:cs="Courier New"/>
-        </w:rPr>
-        <w:t>fill in</w:t>
-      </w:r>
-      <w:proofErr w:type="gramEnd"/>
-      <w:r>
-        <w:rPr>
-          <w:rFonts w:ascii="Courier New" w:hAnsi="Courier New" w:cs="Courier New"/>
-        </w:rPr>
-        <w:t xml:space="preserve"> the table.</w:t>
-      </w:r>
-    </w:p>
-    <w:p>
-      <w:pPr>
-        <w:pStyle w:val="PlainText"/>
-        <w:rPr>
-          <w:rFonts w:ascii="Courier New" w:hAnsi="Courier New" w:cs="Courier New"/>
-        </w:rPr>
-      </w:pPr>
-    </w:p>
-    <w:p>
-      <w:pPr>
-        <w:pStyle w:val="PlainText"/>
-        <w:rPr>
-          <w:rFonts w:ascii="Courier New" w:hAnsi="Courier New" w:cs="Courier New"/>
-        </w:rPr>
-      </w:pPr>
-      <w:r>
-        <w:rPr>
-          <w:rFonts w:ascii="Courier New" w:hAnsi="Courier New" w:cs="Courier New"/>
-        </w:rPr>
-        <w:t xml:space="preserve">9. Do the same as </w:t>
-      </w:r>
-      <w:proofErr w:type="gramStart"/>
-      <w:r>
-        <w:rPr>
-          <w:rFonts w:ascii="Courier New" w:hAnsi="Courier New" w:cs="Courier New"/>
-        </w:rPr>
-        <w:t>above, but</w:t>
-      </w:r>
-      <w:proofErr w:type="gramEnd"/>
-      <w:r>
-        <w:rPr>
-          <w:rFonts w:ascii="Courier New" w:hAnsi="Courier New" w:cs="Courier New"/>
-        </w:rPr>
-        <w:t xml:space="preserve"> using </w:t>
+        <w:t xml:space="preserve"> in order to write two </w:t>
+      </w:r>
+    </w:p>
+    <w:p>
+      <w:pPr>
+        <w:pStyle w:val="PlainText"/>
+        <w:rPr>
+          <w:rFonts w:ascii="Courier New" w:hAnsi="Courier New" w:cs="Courier New"/>
+        </w:rPr>
+      </w:pPr>
+      <w:r>
+        <w:rPr>
+          <w:rFonts w:ascii="Courier New" w:hAnsi="Courier New" w:cs="Courier New"/>
+        </w:rPr>
+        <w:t>formulas that can be copied and pasted to fill in the table.</w:t>
+      </w:r>
+    </w:p>
+    <w:p>
+      <w:pPr>
+        <w:pStyle w:val="PlainText"/>
+        <w:rPr>
+          <w:rFonts w:ascii="Courier New" w:hAnsi="Courier New" w:cs="Courier New"/>
+        </w:rPr>
+      </w:pPr>
+    </w:p>
+    <w:p>
+      <w:pPr>
+        <w:pStyle w:val="PlainText"/>
+        <w:rPr>
+          <w:rFonts w:ascii="Courier New" w:hAnsi="Courier New" w:cs="Courier New"/>
+        </w:rPr>
+      </w:pPr>
+      <w:r>
+        <w:rPr>
+          <w:rFonts w:ascii="Courier New" w:hAnsi="Courier New" w:cs="Courier New"/>
+        </w:rPr>
+        <w:t xml:space="preserve">9. Do the same as above, but using </w:t>
       </w:r>
       <w:r>
         <w:rPr>
@@ -795,6 +907,35 @@
 <w16cid:commentsIds xmlns:wpc="http://schemas.microsoft.com/office/word/2010/wordprocessingCanvas" xmlns:cx="http://schemas.microsoft.com/office/drawing/2014/chartex" xmlns:cx1="http://schemas.microsoft.com/office/drawing/2015/9/8/chartex" xmlns:cx2="http://schemas.microsoft.com/office/drawing/2015/10/21/chartex" xmlns:cx3="http://schemas.microsoft.com/office/drawing/2016/5/9/chartex" xmlns:cx4="http://schemas.microsoft.com/office/drawing/2016/5/10/chartex" xmlns:cx5="http://schemas.microsoft.com/office/drawing/2016/5/11/chartex" xmlns:cx6="http://schemas.microsoft.com/office/drawing/2016/5/12/chartex" xmlns:cx7="http://schemas.microsoft.com/office/drawing/2016/5/13/chartex" xmlns:cx8="http://schemas.microsoft.com/office/drawing/2016/5/14/chartex" xmlns:mc="http://schemas.openxmlformats.org/markup-compatibility/2006" xmlns:aink="http://schemas.microsoft.com/office/drawing/2016/ink" xmlns:am3d="http://schemas.microsoft.com/office/drawing/2017/model3d" xmlns:o="urn:schemas-microsoft-com:office:office" xmlns:oel="http://schemas.microsoft.com/office/2019/extlst" xmlns:r="http://schemas.openxmlformats.org/officeDocument/2006/relationships" xmlns:m="http://schemas.openxmlformats.org/officeDocument/2006/math" xmlns:v="urn:schemas-microsoft-com:vml" xmlns:wp14="http://schemas.microsoft.com/office/word/2010/wordprocessingDrawing" xmlns:wp="http://schemas.openxmlformats.org/drawingml/2006/wordprocessingDrawing" xmlns:w10="urn:schemas-microsoft-com:office:word" xmlns:w="http://schemas.openxmlformats.org/wordprocessingml/2006/main" xmlns:w14="http://schemas.microsoft.com/office/word/2010/wordml" xmlns:w15="http://schemas.microsoft.com/office/word/2012/wordml" xmlns:w16cex="http://schemas.microsoft.com/office/word/2018/wordml/cex" xmlns:w16cid="http://schemas.microsoft.com/office/word/2016/wordml/cid" xmlns:w16="http://schemas.microsoft.com/office/word/2018/wordml" xmlns:w16du="http://schemas.microsoft.com/office/word/2023/wordml/word16du" xmlns:w16sdtdh="http://schemas.microsoft.com/office/word/2020/wordml/sdtdatahash" xmlns:w16se="http://schemas.microsoft.com/office/word/2015/wordml/symex" xmlns:wpg="http://schemas.microsoft.com/office/word/2010/wordprocessingGroup" xmlns:wpi="http://schemas.microsoft.com/office/word/2010/wordprocessingInk" xmlns:wne="http://schemas.microsoft.com/office/word/2006/wordml" xmlns:wps="http://schemas.microsoft.com/office/word/2010/wordprocessingShape" mc:Ignorable="w14 w15 w16se w16cid w16 w16cex w16sdtdh w16du wp14">
   <w16cid:commentId w16cid:paraId="5CD48CC9" w16cid:durableId="63C66A1C"/>
 </w16cid:commentsIds>
+</file>
+
+<file path=word/numbering.xml><?xml version="1.0" encoding="utf-8"?>
+<w:numbering xmlns:wpc="http://schemas.microsoft.com/office/word/2010/wordprocessingCanvas" xmlns:cx="http://schemas.microsoft.com/office/drawing/2014/chartex" xmlns:cx1="http://schemas.microsoft.com/office/drawing/2015/9/8/chartex" xmlns:cx2="http://schemas.microsoft.com/office/drawing/2015/10/21/chartex" xmlns:cx3="http://schemas.microsoft.com/office/drawing/2016/5/9/chartex" xmlns:cx4="http://schemas.microsoft.com/office/drawing/2016/5/10/chartex" xmlns:cx5="http://schemas.microsoft.com/office/drawing/2016/5/11/chartex" xmlns:cx6="http://schemas.microsoft.com/office/drawing/2016/5/12/chartex" xmlns:cx7="http://schemas.microsoft.com/office/drawing/2016/5/13/chartex" xmlns:cx8="http://schemas.microsoft.com/office/drawing/2016/5/14/chartex" xmlns:mc="http://schemas.openxmlformats.org/markup-compatibility/2006" xmlns:aink="http://schemas.microsoft.com/office/drawing/2016/ink" xmlns:am3d="http://schemas.microsoft.com/office/drawing/2017/model3d" xmlns:o="urn:schemas-microsoft-com:office:office" xmlns:oel="http://schemas.microsoft.com/office/2019/extlst" xmlns:r="http://schemas.openxmlformats.org/officeDocument/2006/relationships" xmlns:m="http://schemas.openxmlformats.org/officeDocument/2006/math" xmlns:v="urn:schemas-microsoft-com:vml" xmlns:wp14="http://schemas.microsoft.com/office/word/2010/wordprocessingDrawing" xmlns:wp="http://schemas.openxmlformats.org/drawingml/2006/wordprocessingDrawing" xmlns:w10="urn:schemas-microsoft-com:office:word" xmlns:w="http://schemas.openxmlformats.org/wordprocessingml/2006/main" xmlns:w14="http://schemas.microsoft.com/office/word/2010/wordml" xmlns:w15="http://schemas.microsoft.com/office/word/2012/wordml" xmlns:w16cex="http://schemas.microsoft.com/office/word/2018/wordml/cex" xmlns:w16cid="http://schemas.microsoft.com/office/word/2016/wordml/cid" xmlns:w16="http://schemas.microsoft.com/office/word/2018/wordml" xmlns:w16du="http://schemas.microsoft.com/office/word/2023/wordml/word16du" xmlns:w16sdtdh="http://schemas.microsoft.com/office/word/2020/wordml/sdtdatahash" xmlns:w16se="http://schemas.microsoft.com/office/word/2015/wordml/symex" xmlns:wpg="http://schemas.microsoft.com/office/word/2010/wordprocessingGroup" xmlns:wpi="http://schemas.microsoft.com/office/word/2010/wordprocessingInk" xmlns:wne="http://schemas.microsoft.com/office/word/2006/wordml" xmlns:wps="http://schemas.microsoft.com/office/word/2010/wordprocessingShape" mc:Ignorable="w14 w15 w16se w16cid w16 w16cex w16sdtdh w16du wp14">
+  <w:abstractNum w:abstractNumId="0" w15:restartNumberingAfterBreak="0">
+    <w:nsid w:val="FFFFFF89"/>
+    <w:multiLevelType w:val="singleLevel"/>
+    <w:tmpl w:val="F6FE1890"/>
+    <w:lvl w:ilvl="0">
+      <w:start w:val="1"/>
+      <w:numFmt w:val="bullet"/>
+      <w:pStyle w:val="ListBullet"/>
+      <w:lvlText w:val=""/>
+      <w:lvlJc w:val="left"/>
+      <w:pPr>
+        <w:tabs>
+          <w:tab w:val="num" w:pos="360"/>
+        </w:tabs>
+        <w:ind w:left="360" w:hanging="360"/>
+      </w:pPr>
+      <w:rPr>
+        <w:rFonts w:ascii="Symbol" w:hAnsi="Symbol" w:hint="default"/>
+      </w:rPr>
+    </w:lvl>
+  </w:abstractNum>
+  <w:num w:numId="1" w16cid:durableId="2076467855">
+    <w:abstractNumId w:val="0"/>
+  </w:num>
+</w:numbering>
 </file>
 
 <file path=word/people.xml><?xml version="1.0" encoding="utf-8"?>
@@ -1209,7 +1350,6 @@
   <w:style w:type="character" w:default="1" w:styleId="DefaultParagraphFont">
     <w:name w:val="Default Paragraph Font"/>
     <w:uiPriority w:val="1"/>
-    <w:semiHidden/>
     <w:unhideWhenUsed/>
   </w:style>
   <w:style w:type="table" w:default="1" w:styleId="TableNormal">
@@ -1361,6 +1501,19 @@
       <w:color w:val="96607D" w:themeColor="followedHyperlink"/>
       <w:u w:val="single"/>
     </w:rPr>
+  </w:style>
+  <w:style w:type="paragraph" w:styleId="ListBullet">
+    <w:name w:val="List Bullet"/>
+    <w:basedOn w:val="Normal"/>
+    <w:uiPriority w:val="99"/>
+    <w:unhideWhenUsed/>
+    <w:rsid w:val="00501432"/>
+    <w:pPr>
+      <w:numPr>
+        <w:numId w:val="1"/>
+      </w:numPr>
+      <w:contextualSpacing/>
+    </w:pPr>
   </w:style>
 </w:styles>
 </file>

</xml_diff>